<commit_message>
Collect testcases in sprint5
</commit_message>
<xml_diff>
--- a/document/Sprints/Sprint5/测试报告.docx
+++ b/document/Sprints/Sprint5/测试报告.docx
@@ -1,6 +1,6 @@
 
 <file path=word/document.xml><?xml version="1.0" encoding="utf-8"?>
-<w:document xmlns:wpc="http://schemas.microsoft.com/office/word/2010/wordprocessingCanvas" xmlns:mc="http://schemas.openxmlformats.org/markup-compatibility/2006" xmlns:o="urn:schemas-microsoft-com:office:office" xmlns:r="http://schemas.openxmlformats.org/officeDocument/2006/relationships" xmlns:m="http://schemas.openxmlformats.org/officeDocument/2006/math" xmlns:v="urn:schemas-microsoft-com:vml" xmlns:wp14="http://schemas.microsoft.com/office/word/2010/wordprocessingDrawing" xmlns:wp="http://schemas.openxmlformats.org/drawingml/2006/wordprocessingDrawing" xmlns:w10="urn:schemas-microsoft-com:office:word" xmlns:w="http://schemas.openxmlformats.org/wordprocessingml/2006/main" xmlns:w14="http://schemas.microsoft.com/office/word/2010/wordml" xmlns:w15="http://schemas.microsoft.com/office/word/2012/wordml" xmlns:wpg="http://schemas.microsoft.com/office/word/2010/wordprocessingGroup" xmlns:wpi="http://schemas.microsoft.com/office/word/2010/wordprocessingInk" xmlns:wne="http://schemas.microsoft.com/office/word/2006/wordml" xmlns:wps="http://schemas.microsoft.com/office/word/2010/wordprocessingShape" mc:Ignorable="w14 w15 wp14">
+<w:document xmlns:wpc="http://schemas.microsoft.com/office/word/2010/wordprocessingCanvas" xmlns:cx="http://schemas.microsoft.com/office/drawing/2014/chartex" xmlns:cx1="http://schemas.microsoft.com/office/drawing/2015/9/8/chartex" xmlns:cx2="http://schemas.microsoft.com/office/drawing/2015/10/21/chartex" xmlns:cx3="http://schemas.microsoft.com/office/drawing/2016/5/9/chartex" xmlns:cx4="http://schemas.microsoft.com/office/drawing/2016/5/10/chartex" xmlns:cx5="http://schemas.microsoft.com/office/drawing/2016/5/11/chartex" xmlns:cx6="http://schemas.microsoft.com/office/drawing/2016/5/12/chartex" xmlns:cx7="http://schemas.microsoft.com/office/drawing/2016/5/13/chartex" xmlns:cx8="http://schemas.microsoft.com/office/drawing/2016/5/14/chartex" xmlns:mc="http://schemas.openxmlformats.org/markup-compatibility/2006" xmlns:aink="http://schemas.microsoft.com/office/drawing/2016/ink" xmlns:am3d="http://schemas.microsoft.com/office/drawing/2017/model3d" xmlns:o="urn:schemas-microsoft-com:office:office" xmlns:r="http://schemas.openxmlformats.org/officeDocument/2006/relationships" xmlns:m="http://schemas.openxmlformats.org/officeDocument/2006/math" xmlns:v="urn:schemas-microsoft-com:vml" xmlns:wp14="http://schemas.microsoft.com/office/word/2010/wordprocessingDrawing" xmlns:wp="http://schemas.openxmlformats.org/drawingml/2006/wordprocessingDrawing" xmlns:w10="urn:schemas-microsoft-com:office:word" xmlns:w="http://schemas.openxmlformats.org/wordprocessingml/2006/main" xmlns:w14="http://schemas.microsoft.com/office/word/2010/wordml" xmlns:w15="http://schemas.microsoft.com/office/word/2012/wordml" xmlns:w16cid="http://schemas.microsoft.com/office/word/2016/wordml/cid" xmlns:w16se="http://schemas.microsoft.com/office/word/2015/wordml/symex" xmlns:wpg="http://schemas.microsoft.com/office/word/2010/wordprocessingGroup" xmlns:wpi="http://schemas.microsoft.com/office/word/2010/wordprocessingInk" xmlns:wne="http://schemas.microsoft.com/office/word/2006/wordml" xmlns:wps="http://schemas.microsoft.com/office/word/2010/wordprocessingShape" mc:Ignorable="w14 w15 w16se w16cid wp14">
   <w:body>
     <w:p>
       <w:pPr>
@@ -144,30 +144,11 @@
         <w:rPr>
           <w:rFonts w:hint="eastAsia"/>
         </w:rPr>
-        <w:t>注：其中包括用方括号</w:t>
-      </w:r>
-      <w:proofErr w:type="gramStart"/>
-      <w:r>
-        <w:rPr>
-          <w:rFonts w:hint="eastAsia"/>
-        </w:rPr>
-        <w:t>括</w:t>
-      </w:r>
-      <w:proofErr w:type="gramEnd"/>
-      <w:r>
-        <w:rPr>
-          <w:rFonts w:hint="eastAsia"/>
-        </w:rPr>
-        <w:t>起来并以蓝色斜体（样式</w:t>
-      </w:r>
-      <w:r>
-        <w:t>=</w:t>
-      </w:r>
-      <w:proofErr w:type="spellStart"/>
-      <w:r>
-        <w:t>InfoBlue</w:t>
-      </w:r>
-      <w:proofErr w:type="spellEnd"/>
+        <w:t>注：其中包括用方括号括起来并以蓝色斜体（样式</w:t>
+      </w:r>
+      <w:r>
+        <w:t>=InfoBlue</w:t>
+      </w:r>
       <w:r>
         <w:rPr>
           <w:rFonts w:hint="eastAsia"/>
@@ -503,21 +484,7 @@
               <w:rPr>
                 <w:rFonts w:ascii="Times New Roman"/>
               </w:rPr>
-              <w:t>&lt;</w:t>
-            </w:r>
-            <w:proofErr w:type="spellStart"/>
-            <w:r>
-              <w:rPr>
-                <w:rFonts w:ascii="Times New Roman"/>
-              </w:rPr>
-              <w:t>x.x</w:t>
-            </w:r>
-            <w:proofErr w:type="spellEnd"/>
-            <w:r>
-              <w:rPr>
-                <w:rFonts w:ascii="Times New Roman"/>
-              </w:rPr>
-              <w:t>&gt;</w:t>
+              <w:t>&lt;x.x&gt;</w:t>
             </w:r>
           </w:p>
         </w:tc>
@@ -723,7 +690,7 @@
     </w:p>
     <w:p>
       <w:pPr>
-        <w:pStyle w:val="10"/>
+        <w:pStyle w:val="TOC1"/>
         <w:tabs>
           <w:tab w:val="left" w:pos="432"/>
         </w:tabs>
@@ -822,7 +789,7 @@
     </w:p>
     <w:p>
       <w:pPr>
-        <w:pStyle w:val="20"/>
+        <w:pStyle w:val="TOC2"/>
         <w:tabs>
           <w:tab w:val="left" w:pos="1000"/>
         </w:tabs>
@@ -907,7 +874,7 @@
     </w:p>
     <w:p>
       <w:pPr>
-        <w:pStyle w:val="20"/>
+        <w:pStyle w:val="TOC2"/>
         <w:tabs>
           <w:tab w:val="left" w:pos="1000"/>
         </w:tabs>
@@ -992,7 +959,7 @@
     </w:p>
     <w:p>
       <w:pPr>
-        <w:pStyle w:val="20"/>
+        <w:pStyle w:val="TOC2"/>
         <w:tabs>
           <w:tab w:val="left" w:pos="1000"/>
         </w:tabs>
@@ -1075,7 +1042,7 @@
     </w:p>
     <w:p>
       <w:pPr>
-        <w:pStyle w:val="20"/>
+        <w:pStyle w:val="TOC2"/>
         <w:tabs>
           <w:tab w:val="left" w:pos="1000"/>
         </w:tabs>
@@ -1158,7 +1125,7 @@
     </w:p>
     <w:p>
       <w:pPr>
-        <w:pStyle w:val="20"/>
+        <w:pStyle w:val="TOC2"/>
         <w:tabs>
           <w:tab w:val="left" w:pos="1000"/>
         </w:tabs>
@@ -1241,7 +1208,7 @@
     </w:p>
     <w:p>
       <w:pPr>
-        <w:pStyle w:val="10"/>
+        <w:pStyle w:val="TOC1"/>
         <w:tabs>
           <w:tab w:val="left" w:pos="432"/>
         </w:tabs>
@@ -1322,7 +1289,7 @@
     </w:p>
     <w:p>
       <w:pPr>
-        <w:pStyle w:val="10"/>
+        <w:pStyle w:val="TOC1"/>
         <w:tabs>
           <w:tab w:val="left" w:pos="432"/>
         </w:tabs>
@@ -1403,7 +1370,7 @@
     </w:p>
     <w:p>
       <w:pPr>
-        <w:pStyle w:val="10"/>
+        <w:pStyle w:val="TOC1"/>
         <w:tabs>
           <w:tab w:val="left" w:pos="432"/>
         </w:tabs>
@@ -1484,7 +1451,7 @@
     </w:p>
     <w:p>
       <w:pPr>
-        <w:pStyle w:val="20"/>
+        <w:pStyle w:val="TOC2"/>
         <w:tabs>
           <w:tab w:val="left" w:pos="1000"/>
         </w:tabs>
@@ -1568,7 +1535,7 @@
     </w:p>
     <w:p>
       <w:pPr>
-        <w:pStyle w:val="20"/>
+        <w:pStyle w:val="TOC2"/>
         <w:tabs>
           <w:tab w:val="left" w:pos="1000"/>
         </w:tabs>
@@ -1651,7 +1618,7 @@
     </w:p>
     <w:p>
       <w:pPr>
-        <w:pStyle w:val="10"/>
+        <w:pStyle w:val="TOC1"/>
         <w:tabs>
           <w:tab w:val="left" w:pos="432"/>
         </w:tabs>
@@ -1735,7 +1702,7 @@
     </w:p>
     <w:p>
       <w:pPr>
-        <w:pStyle w:val="20"/>
+        <w:pStyle w:val="TOC2"/>
         <w:tabs>
           <w:tab w:val="left" w:pos="1000"/>
         </w:tabs>
@@ -1819,7 +1786,7 @@
     </w:p>
     <w:p>
       <w:pPr>
-        <w:pStyle w:val="20"/>
+        <w:pStyle w:val="TOC2"/>
         <w:tabs>
           <w:tab w:val="left" w:pos="1000"/>
         </w:tabs>
@@ -1902,7 +1869,7 @@
     </w:p>
     <w:p>
       <w:pPr>
-        <w:pStyle w:val="10"/>
+        <w:pStyle w:val="TOC1"/>
         <w:tabs>
           <w:tab w:val="left" w:pos="432"/>
         </w:tabs>
@@ -2087,7 +2054,6 @@
         </w:rPr>
         <w:t>[</w:t>
       </w:r>
-      <w:proofErr w:type="gramStart"/>
       <w:r>
         <w:rPr>
           <w:rFonts w:ascii="Times New Roman" w:hint="eastAsia"/>
@@ -2095,9 +2061,8 @@
           <w:snapToGrid/>
           <w:color w:val="0000FF"/>
         </w:rPr>
-        <w:t>阐明此</w:t>
-      </w:r>
-      <w:proofErr w:type="gramEnd"/>
+        <w:t>阐明此测试报告的目的。</w:t>
+      </w:r>
       <w:r>
         <w:rPr>
           <w:rFonts w:ascii="Times New Roman" w:hint="eastAsia"/>
@@ -2105,15 +2070,6 @@
           <w:snapToGrid/>
           <w:color w:val="0000FF"/>
         </w:rPr>
-        <w:t>测试报告的目的。</w:t>
-      </w:r>
-      <w:r>
-        <w:rPr>
-          <w:rFonts w:ascii="Times New Roman" w:hint="eastAsia"/>
-          <w:i/>
-          <w:snapToGrid/>
-          <w:color w:val="0000FF"/>
-        </w:rPr>
         <w:t>]</w:t>
       </w:r>
     </w:p>
@@ -2126,7 +2082,6 @@
         </w:rPr>
       </w:pPr>
       <w:bookmarkStart w:id="2" w:name="_Toc393891300"/>
-      <w:proofErr w:type="spellStart"/>
       <w:r>
         <w:rPr>
           <w:rFonts w:hint="eastAsia"/>
@@ -2136,7 +2091,6 @@
         <w:t>范围</w:t>
       </w:r>
       <w:bookmarkEnd w:id="2"/>
-      <w:proofErr w:type="spellEnd"/>
     </w:p>
     <w:p>
       <w:pPr>
@@ -2251,7 +2205,6 @@
         </w:rPr>
       </w:pPr>
       <w:bookmarkStart w:id="4" w:name="_Toc393891302"/>
-      <w:proofErr w:type="spellStart"/>
       <w:r>
         <w:rPr>
           <w:rFonts w:hint="eastAsia"/>
@@ -2261,7 +2214,6 @@
         <w:t>参考资料</w:t>
       </w:r>
       <w:bookmarkEnd w:id="4"/>
-      <w:proofErr w:type="spellEnd"/>
     </w:p>
     <w:p>
       <w:pPr>
@@ -2690,22 +2642,14 @@
         <w:rPr>
           <w:rFonts w:hint="eastAsia"/>
         </w:rPr>
-        <w:t>表示，</w:t>
-      </w:r>
-      <w:proofErr w:type="gramStart"/>
+        <w:t>表示，如</w:t>
+      </w:r>
       <w:r>
         <w:rPr>
           <w:rFonts w:hint="eastAsia"/>
         </w:rPr>
-        <w:t>如</w:t>
-      </w:r>
-      <w:r>
-        <w:rPr>
-          <w:rFonts w:hint="eastAsia"/>
-        </w:rPr>
         <w:t>需求</w:t>
       </w:r>
-      <w:proofErr w:type="gramEnd"/>
       <w:r>
         <w:rPr>
           <w:rFonts w:hint="eastAsia"/>
@@ -2736,7 +2680,6 @@
         </w:rPr>
       </w:pPr>
       <w:bookmarkStart w:id="9" w:name="_Toc393891307"/>
-      <w:proofErr w:type="spellStart"/>
       <w:r>
         <w:rPr>
           <w:rFonts w:ascii="Arial" w:hAnsi="Arial" w:hint="eastAsia"/>
@@ -2762,7 +2705,6 @@
         <w:t>及缺陷分布</w:t>
       </w:r>
       <w:bookmarkEnd w:id="9"/>
-      <w:proofErr w:type="spellEnd"/>
     </w:p>
     <w:p>
       <w:pPr>
@@ -3163,7 +3105,6 @@
                 <w:szCs w:val="21"/>
               </w:rPr>
             </w:pPr>
-            <w:proofErr w:type="gramStart"/>
             <w:r>
               <w:rPr>
                 <w:rFonts w:ascii="Times New Roman"/>
@@ -3174,7 +3115,6 @@
               </w:rPr>
               <w:t>用例数</w:t>
             </w:r>
-            <w:proofErr w:type="gramEnd"/>
           </w:p>
         </w:tc>
         <w:tc>
@@ -3384,6 +3324,8 @@
               </w:rPr>
               <w:t>1</w:t>
             </w:r>
+            <w:bookmarkStart w:id="10" w:name="_GoBack"/>
+            <w:bookmarkEnd w:id="10"/>
           </w:p>
         </w:tc>
         <w:tc>
@@ -3905,7 +3847,6 @@
                 <w:szCs w:val="21"/>
               </w:rPr>
             </w:pPr>
-            <w:proofErr w:type="gramStart"/>
             <w:r>
               <w:rPr>
                 <w:rFonts w:ascii="Times New Roman"/>
@@ -3916,7 +3857,6 @@
               </w:rPr>
               <w:t>能项</w:t>
             </w:r>
-            <w:proofErr w:type="gramEnd"/>
           </w:p>
         </w:tc>
         <w:tc>
@@ -4564,8 +4504,7 @@
           <w:lang w:eastAsia="en-US"/>
         </w:rPr>
       </w:pPr>
-      <w:bookmarkStart w:id="10" w:name="_Toc393891308"/>
-      <w:proofErr w:type="spellStart"/>
+      <w:bookmarkStart w:id="11" w:name="_Toc393891308"/>
       <w:r>
         <w:rPr>
           <w:rFonts w:hint="eastAsia"/>
@@ -4582,8 +4521,7 @@
         </w:rPr>
         <w:t>严重程度</w:t>
       </w:r>
-      <w:bookmarkEnd w:id="10"/>
-      <w:proofErr w:type="spellEnd"/>
+      <w:bookmarkEnd w:id="11"/>
     </w:p>
     <w:p>
       <w:pPr>
@@ -5185,7 +5123,7 @@
           <w:snapToGrid/>
         </w:rPr>
       </w:pPr>
-      <w:bookmarkStart w:id="11" w:name="_Toc393891309"/>
+      <w:bookmarkStart w:id="12" w:name="_Toc393891309"/>
       <w:r>
         <w:rPr>
           <w:rFonts w:ascii="Arial" w:hAnsi="Arial" w:hint="eastAsia"/>
@@ -5200,7 +5138,7 @@
         </w:rPr>
         <w:t>清单</w:t>
       </w:r>
-      <w:bookmarkEnd w:id="11"/>
+      <w:bookmarkEnd w:id="12"/>
     </w:p>
     <w:p>
       <w:pPr>
@@ -5211,8 +5149,7 @@
           <w:lang w:eastAsia="en-US"/>
         </w:rPr>
       </w:pPr>
-      <w:bookmarkStart w:id="12" w:name="_Toc393891310"/>
-      <w:proofErr w:type="spellStart"/>
+      <w:bookmarkStart w:id="13" w:name="_Toc393891310"/>
       <w:r>
         <w:rPr>
           <w:rFonts w:ascii="Arial" w:hAnsi="Arial" w:hint="eastAsia"/>
@@ -5237,8 +5174,7 @@
         </w:rPr>
         <w:t>缺陷</w:t>
       </w:r>
-      <w:bookmarkEnd w:id="12"/>
-      <w:proofErr w:type="spellEnd"/>
+      <w:bookmarkEnd w:id="13"/>
     </w:p>
     <w:p>
       <w:pPr>
@@ -6574,16 +6510,7 @@
           <w:rFonts w:ascii="Times New Roman" w:hint="eastAsia"/>
           <w:snapToGrid/>
         </w:rPr>
-        <w:t>）：致命的错误，测试执行直接</w:t>
-      </w:r>
-      <w:bookmarkStart w:id="13" w:name="_GoBack"/>
-      <w:bookmarkEnd w:id="13"/>
-      <w:r>
-        <w:rPr>
-          <w:rFonts w:ascii="Times New Roman" w:hint="eastAsia"/>
-          <w:snapToGrid/>
-        </w:rPr>
-        <w:t>导致系统死机、蓝屏、挂起、或是程序非法退出；系统的主要功能或需求没有实现。</w:t>
+        <w:t>）：致命的错误，测试执行直接导致系统死机、蓝屏、挂起、或是程序非法退出；系统的主要功能或需求没有实现。</w:t>
       </w:r>
     </w:p>
     <w:p>
@@ -6829,7 +6756,6 @@
         </w:rPr>
       </w:pPr>
       <w:bookmarkStart w:id="14" w:name="_Toc393891311"/>
-      <w:proofErr w:type="spellStart"/>
       <w:r>
         <w:rPr>
           <w:rFonts w:hint="eastAsia"/>
@@ -6838,7 +6764,6 @@
         </w:rPr>
         <w:t>非功能</w:t>
       </w:r>
-      <w:proofErr w:type="spellEnd"/>
       <w:r>
         <w:rPr>
           <w:rFonts w:hint="eastAsia"/>
@@ -6846,7 +6771,6 @@
         </w:rPr>
         <w:t>性</w:t>
       </w:r>
-      <w:proofErr w:type="spellStart"/>
       <w:r>
         <w:rPr>
           <w:rFonts w:hint="eastAsia"/>
@@ -6856,7 +6780,6 @@
         <w:t>缺陷</w:t>
       </w:r>
       <w:bookmarkEnd w:id="14"/>
-      <w:proofErr w:type="spellEnd"/>
     </w:p>
     <w:p>
       <w:pPr>
@@ -6885,9 +6808,8 @@
           <w:snapToGrid/>
           <w:color w:val="0000FF"/>
         </w:rPr>
-        <w:t>简要</w:t>
-      </w:r>
-      <w:proofErr w:type="gramStart"/>
+        <w:t>简要阐明</w:t>
+      </w:r>
       <w:r>
         <w:rPr>
           <w:rFonts w:ascii="Times New Roman" w:hint="eastAsia"/>
@@ -6895,18 +6817,8 @@
           <w:snapToGrid/>
           <w:color w:val="0000FF"/>
         </w:rPr>
-        <w:t>阐明</w:t>
-      </w:r>
-      <w:r>
-        <w:rPr>
-          <w:rFonts w:ascii="Times New Roman" w:hint="eastAsia"/>
-          <w:i/>
-          <w:snapToGrid/>
-          <w:color w:val="0000FF"/>
-        </w:rPr>
         <w:t>非</w:t>
       </w:r>
-      <w:proofErr w:type="gramEnd"/>
       <w:r>
         <w:rPr>
           <w:rFonts w:ascii="Times New Roman" w:hint="eastAsia"/>
@@ -8665,7 +8577,7 @@
 </file>
 
 <file path=word/endnotes.xml><?xml version="1.0" encoding="utf-8"?>
-<w:endnotes xmlns:wpc="http://schemas.microsoft.com/office/word/2010/wordprocessingCanvas" xmlns:mc="http://schemas.openxmlformats.org/markup-compatibility/2006" xmlns:o="urn:schemas-microsoft-com:office:office" xmlns:r="http://schemas.openxmlformats.org/officeDocument/2006/relationships" xmlns:m="http://schemas.openxmlformats.org/officeDocument/2006/math" xmlns:v="urn:schemas-microsoft-com:vml" xmlns:wp14="http://schemas.microsoft.com/office/word/2010/wordprocessingDrawing" xmlns:wp="http://schemas.openxmlformats.org/drawingml/2006/wordprocessingDrawing" xmlns:w10="urn:schemas-microsoft-com:office:word" xmlns:w="http://schemas.openxmlformats.org/wordprocessingml/2006/main" xmlns:w14="http://schemas.microsoft.com/office/word/2010/wordml" xmlns:w15="http://schemas.microsoft.com/office/word/2012/wordml" xmlns:wpg="http://schemas.microsoft.com/office/word/2010/wordprocessingGroup" xmlns:wpi="http://schemas.microsoft.com/office/word/2010/wordprocessingInk" xmlns:wne="http://schemas.microsoft.com/office/word/2006/wordml" xmlns:wps="http://schemas.microsoft.com/office/word/2010/wordprocessingShape" mc:Ignorable="w14 w15 wp14">
+<w:endnotes xmlns:wpc="http://schemas.microsoft.com/office/word/2010/wordprocessingCanvas" xmlns:cx="http://schemas.microsoft.com/office/drawing/2014/chartex" xmlns:cx1="http://schemas.microsoft.com/office/drawing/2015/9/8/chartex" xmlns:cx2="http://schemas.microsoft.com/office/drawing/2015/10/21/chartex" xmlns:cx3="http://schemas.microsoft.com/office/drawing/2016/5/9/chartex" xmlns:cx4="http://schemas.microsoft.com/office/drawing/2016/5/10/chartex" xmlns:cx5="http://schemas.microsoft.com/office/drawing/2016/5/11/chartex" xmlns:cx6="http://schemas.microsoft.com/office/drawing/2016/5/12/chartex" xmlns:cx7="http://schemas.microsoft.com/office/drawing/2016/5/13/chartex" xmlns:cx8="http://schemas.microsoft.com/office/drawing/2016/5/14/chartex" xmlns:mc="http://schemas.openxmlformats.org/markup-compatibility/2006" xmlns:aink="http://schemas.microsoft.com/office/drawing/2016/ink" xmlns:am3d="http://schemas.microsoft.com/office/drawing/2017/model3d" xmlns:o="urn:schemas-microsoft-com:office:office" xmlns:r="http://schemas.openxmlformats.org/officeDocument/2006/relationships" xmlns:m="http://schemas.openxmlformats.org/officeDocument/2006/math" xmlns:v="urn:schemas-microsoft-com:vml" xmlns:wp14="http://schemas.microsoft.com/office/word/2010/wordprocessingDrawing" xmlns:wp="http://schemas.openxmlformats.org/drawingml/2006/wordprocessingDrawing" xmlns:w10="urn:schemas-microsoft-com:office:word" xmlns:w="http://schemas.openxmlformats.org/wordprocessingml/2006/main" xmlns:w14="http://schemas.microsoft.com/office/word/2010/wordml" xmlns:w15="http://schemas.microsoft.com/office/word/2012/wordml" xmlns:w16cid="http://schemas.microsoft.com/office/word/2016/wordml/cid" xmlns:w16se="http://schemas.microsoft.com/office/word/2015/wordml/symex" xmlns:wpg="http://schemas.microsoft.com/office/word/2010/wordprocessingGroup" xmlns:wpi="http://schemas.microsoft.com/office/word/2010/wordprocessingInk" xmlns:wne="http://schemas.microsoft.com/office/word/2006/wordml" xmlns:wps="http://schemas.microsoft.com/office/word/2010/wordprocessingShape" mc:Ignorable="w14 w15 w16se w16cid wp14">
   <w:endnote w:type="separator" w:id="-1">
     <w:p>
       <w:r>
@@ -8684,7 +8596,7 @@
 </file>
 
 <file path=word/footer1.xml><?xml version="1.0" encoding="utf-8"?>
-<w:ftr xmlns:wpc="http://schemas.microsoft.com/office/word/2010/wordprocessingCanvas" xmlns:mc="http://schemas.openxmlformats.org/markup-compatibility/2006" xmlns:o="urn:schemas-microsoft-com:office:office" xmlns:r="http://schemas.openxmlformats.org/officeDocument/2006/relationships" xmlns:m="http://schemas.openxmlformats.org/officeDocument/2006/math" xmlns:v="urn:schemas-microsoft-com:vml" xmlns:wp14="http://schemas.microsoft.com/office/word/2010/wordprocessingDrawing" xmlns:wp="http://schemas.openxmlformats.org/drawingml/2006/wordprocessingDrawing" xmlns:w10="urn:schemas-microsoft-com:office:word" xmlns:w="http://schemas.openxmlformats.org/wordprocessingml/2006/main" xmlns:w14="http://schemas.microsoft.com/office/word/2010/wordml" xmlns:w15="http://schemas.microsoft.com/office/word/2012/wordml" xmlns:wpg="http://schemas.microsoft.com/office/word/2010/wordprocessingGroup" xmlns:wpi="http://schemas.microsoft.com/office/word/2010/wordprocessingInk" xmlns:wne="http://schemas.microsoft.com/office/word/2006/wordml" xmlns:wps="http://schemas.microsoft.com/office/word/2010/wordprocessingShape" mc:Ignorable="w14 w15 wp14">
+<w:ftr xmlns:wpc="http://schemas.microsoft.com/office/word/2010/wordprocessingCanvas" xmlns:cx="http://schemas.microsoft.com/office/drawing/2014/chartex" xmlns:cx1="http://schemas.microsoft.com/office/drawing/2015/9/8/chartex" xmlns:cx2="http://schemas.microsoft.com/office/drawing/2015/10/21/chartex" xmlns:cx3="http://schemas.microsoft.com/office/drawing/2016/5/9/chartex" xmlns:cx4="http://schemas.microsoft.com/office/drawing/2016/5/10/chartex" xmlns:cx5="http://schemas.microsoft.com/office/drawing/2016/5/11/chartex" xmlns:cx6="http://schemas.microsoft.com/office/drawing/2016/5/12/chartex" xmlns:cx7="http://schemas.microsoft.com/office/drawing/2016/5/13/chartex" xmlns:cx8="http://schemas.microsoft.com/office/drawing/2016/5/14/chartex" xmlns:mc="http://schemas.openxmlformats.org/markup-compatibility/2006" xmlns:aink="http://schemas.microsoft.com/office/drawing/2016/ink" xmlns:am3d="http://schemas.microsoft.com/office/drawing/2017/model3d" xmlns:o="urn:schemas-microsoft-com:office:office" xmlns:r="http://schemas.openxmlformats.org/officeDocument/2006/relationships" xmlns:m="http://schemas.openxmlformats.org/officeDocument/2006/math" xmlns:v="urn:schemas-microsoft-com:vml" xmlns:wp14="http://schemas.microsoft.com/office/word/2010/wordprocessingDrawing" xmlns:wp="http://schemas.openxmlformats.org/drawingml/2006/wordprocessingDrawing" xmlns:w10="urn:schemas-microsoft-com:office:word" xmlns:w="http://schemas.openxmlformats.org/wordprocessingml/2006/main" xmlns:w14="http://schemas.microsoft.com/office/word/2010/wordml" xmlns:w15="http://schemas.microsoft.com/office/word/2012/wordml" xmlns:w16cid="http://schemas.microsoft.com/office/word/2016/wordml/cid" xmlns:w16se="http://schemas.microsoft.com/office/word/2015/wordml/symex" xmlns:wpg="http://schemas.microsoft.com/office/word/2010/wordprocessingGroup" xmlns:wpi="http://schemas.microsoft.com/office/word/2010/wordprocessingInk" xmlns:wne="http://schemas.microsoft.com/office/word/2006/wordml" xmlns:wps="http://schemas.microsoft.com/office/word/2010/wordprocessingShape" mc:Ignorable="w14 w15 w16se w16cid wp14">
   <w:tbl>
     <w:tblPr>
       <w:tblW w:w="0" w:type="auto"/>
@@ -8864,7 +8776,7 @@
 </file>
 
 <file path=word/footnotes.xml><?xml version="1.0" encoding="utf-8"?>
-<w:footnotes xmlns:wpc="http://schemas.microsoft.com/office/word/2010/wordprocessingCanvas" xmlns:mc="http://schemas.openxmlformats.org/markup-compatibility/2006" xmlns:o="urn:schemas-microsoft-com:office:office" xmlns:r="http://schemas.openxmlformats.org/officeDocument/2006/relationships" xmlns:m="http://schemas.openxmlformats.org/officeDocument/2006/math" xmlns:v="urn:schemas-microsoft-com:vml" xmlns:wp14="http://schemas.microsoft.com/office/word/2010/wordprocessingDrawing" xmlns:wp="http://schemas.openxmlformats.org/drawingml/2006/wordprocessingDrawing" xmlns:w10="urn:schemas-microsoft-com:office:word" xmlns:w="http://schemas.openxmlformats.org/wordprocessingml/2006/main" xmlns:w14="http://schemas.microsoft.com/office/word/2010/wordml" xmlns:w15="http://schemas.microsoft.com/office/word/2012/wordml" xmlns:wpg="http://schemas.microsoft.com/office/word/2010/wordprocessingGroup" xmlns:wpi="http://schemas.microsoft.com/office/word/2010/wordprocessingInk" xmlns:wne="http://schemas.microsoft.com/office/word/2006/wordml" xmlns:wps="http://schemas.microsoft.com/office/word/2010/wordprocessingShape" mc:Ignorable="w14 w15 wp14">
+<w:footnotes xmlns:wpc="http://schemas.microsoft.com/office/word/2010/wordprocessingCanvas" xmlns:cx="http://schemas.microsoft.com/office/drawing/2014/chartex" xmlns:cx1="http://schemas.microsoft.com/office/drawing/2015/9/8/chartex" xmlns:cx2="http://schemas.microsoft.com/office/drawing/2015/10/21/chartex" xmlns:cx3="http://schemas.microsoft.com/office/drawing/2016/5/9/chartex" xmlns:cx4="http://schemas.microsoft.com/office/drawing/2016/5/10/chartex" xmlns:cx5="http://schemas.microsoft.com/office/drawing/2016/5/11/chartex" xmlns:cx6="http://schemas.microsoft.com/office/drawing/2016/5/12/chartex" xmlns:cx7="http://schemas.microsoft.com/office/drawing/2016/5/13/chartex" xmlns:cx8="http://schemas.microsoft.com/office/drawing/2016/5/14/chartex" xmlns:mc="http://schemas.openxmlformats.org/markup-compatibility/2006" xmlns:aink="http://schemas.microsoft.com/office/drawing/2016/ink" xmlns:am3d="http://schemas.microsoft.com/office/drawing/2017/model3d" xmlns:o="urn:schemas-microsoft-com:office:office" xmlns:r="http://schemas.openxmlformats.org/officeDocument/2006/relationships" xmlns:m="http://schemas.openxmlformats.org/officeDocument/2006/math" xmlns:v="urn:schemas-microsoft-com:vml" xmlns:wp14="http://schemas.microsoft.com/office/word/2010/wordprocessingDrawing" xmlns:wp="http://schemas.openxmlformats.org/drawingml/2006/wordprocessingDrawing" xmlns:w10="urn:schemas-microsoft-com:office:word" xmlns:w="http://schemas.openxmlformats.org/wordprocessingml/2006/main" xmlns:w14="http://schemas.microsoft.com/office/word/2010/wordml" xmlns:w15="http://schemas.microsoft.com/office/word/2012/wordml" xmlns:w16cid="http://schemas.microsoft.com/office/word/2016/wordml/cid" xmlns:w16se="http://schemas.microsoft.com/office/word/2015/wordml/symex" xmlns:wpg="http://schemas.microsoft.com/office/word/2010/wordprocessingGroup" xmlns:wpi="http://schemas.microsoft.com/office/word/2010/wordprocessingInk" xmlns:wne="http://schemas.microsoft.com/office/word/2006/wordml" xmlns:wps="http://schemas.microsoft.com/office/word/2010/wordprocessingShape" mc:Ignorable="w14 w15 w16se w16cid wp14">
   <w:footnote w:type="separator" w:id="-1">
     <w:p>
       <w:r>
@@ -8883,7 +8795,7 @@
 </file>
 
 <file path=word/header1.xml><?xml version="1.0" encoding="utf-8"?>
-<w:hdr xmlns:wpc="http://schemas.microsoft.com/office/word/2010/wordprocessingCanvas" xmlns:mc="http://schemas.openxmlformats.org/markup-compatibility/2006" xmlns:o="urn:schemas-microsoft-com:office:office" xmlns:r="http://schemas.openxmlformats.org/officeDocument/2006/relationships" xmlns:m="http://schemas.openxmlformats.org/officeDocument/2006/math" xmlns:v="urn:schemas-microsoft-com:vml" xmlns:wp14="http://schemas.microsoft.com/office/word/2010/wordprocessingDrawing" xmlns:wp="http://schemas.openxmlformats.org/drawingml/2006/wordprocessingDrawing" xmlns:w10="urn:schemas-microsoft-com:office:word" xmlns:w="http://schemas.openxmlformats.org/wordprocessingml/2006/main" xmlns:w14="http://schemas.microsoft.com/office/word/2010/wordml" xmlns:w15="http://schemas.microsoft.com/office/word/2012/wordml" xmlns:wpg="http://schemas.microsoft.com/office/word/2010/wordprocessingGroup" xmlns:wpi="http://schemas.microsoft.com/office/word/2010/wordprocessingInk" xmlns:wne="http://schemas.microsoft.com/office/word/2006/wordml" xmlns:wps="http://schemas.microsoft.com/office/word/2010/wordprocessingShape" mc:Ignorable="w14 w15 wp14">
+<w:hdr xmlns:wpc="http://schemas.microsoft.com/office/word/2010/wordprocessingCanvas" xmlns:cx="http://schemas.microsoft.com/office/drawing/2014/chartex" xmlns:cx1="http://schemas.microsoft.com/office/drawing/2015/9/8/chartex" xmlns:cx2="http://schemas.microsoft.com/office/drawing/2015/10/21/chartex" xmlns:cx3="http://schemas.microsoft.com/office/drawing/2016/5/9/chartex" xmlns:cx4="http://schemas.microsoft.com/office/drawing/2016/5/10/chartex" xmlns:cx5="http://schemas.microsoft.com/office/drawing/2016/5/11/chartex" xmlns:cx6="http://schemas.microsoft.com/office/drawing/2016/5/12/chartex" xmlns:cx7="http://schemas.microsoft.com/office/drawing/2016/5/13/chartex" xmlns:cx8="http://schemas.microsoft.com/office/drawing/2016/5/14/chartex" xmlns:mc="http://schemas.openxmlformats.org/markup-compatibility/2006" xmlns:aink="http://schemas.microsoft.com/office/drawing/2016/ink" xmlns:am3d="http://schemas.microsoft.com/office/drawing/2017/model3d" xmlns:o="urn:schemas-microsoft-com:office:office" xmlns:r="http://schemas.openxmlformats.org/officeDocument/2006/relationships" xmlns:m="http://schemas.openxmlformats.org/officeDocument/2006/math" xmlns:v="urn:schemas-microsoft-com:vml" xmlns:wp14="http://schemas.microsoft.com/office/word/2010/wordprocessingDrawing" xmlns:wp="http://schemas.openxmlformats.org/drawingml/2006/wordprocessingDrawing" xmlns:w10="urn:schemas-microsoft-com:office:word" xmlns:w="http://schemas.openxmlformats.org/wordprocessingml/2006/main" xmlns:w14="http://schemas.microsoft.com/office/word/2010/wordml" xmlns:w15="http://schemas.microsoft.com/office/word/2012/wordml" xmlns:w16cid="http://schemas.microsoft.com/office/word/2016/wordml/cid" xmlns:w16se="http://schemas.microsoft.com/office/word/2015/wordml/symex" xmlns:wpg="http://schemas.microsoft.com/office/word/2010/wordprocessingGroup" xmlns:wpi="http://schemas.microsoft.com/office/word/2010/wordprocessingInk" xmlns:wne="http://schemas.microsoft.com/office/word/2006/wordml" xmlns:wps="http://schemas.microsoft.com/office/word/2010/wordprocessingShape" mc:Ignorable="w14 w15 w16se w16cid wp14">
   <w:p>
     <w:pPr>
       <w:rPr>
@@ -8973,7 +8885,7 @@
 </file>
 
 <file path=word/header2.xml><?xml version="1.0" encoding="utf-8"?>
-<w:hdr xmlns:wpc="http://schemas.microsoft.com/office/word/2010/wordprocessingCanvas" xmlns:mc="http://schemas.openxmlformats.org/markup-compatibility/2006" xmlns:o="urn:schemas-microsoft-com:office:office" xmlns:r="http://schemas.openxmlformats.org/officeDocument/2006/relationships" xmlns:m="http://schemas.openxmlformats.org/officeDocument/2006/math" xmlns:v="urn:schemas-microsoft-com:vml" xmlns:wp14="http://schemas.microsoft.com/office/word/2010/wordprocessingDrawing" xmlns:wp="http://schemas.openxmlformats.org/drawingml/2006/wordprocessingDrawing" xmlns:w10="urn:schemas-microsoft-com:office:word" xmlns:w="http://schemas.openxmlformats.org/wordprocessingml/2006/main" xmlns:w14="http://schemas.microsoft.com/office/word/2010/wordml" xmlns:w15="http://schemas.microsoft.com/office/word/2012/wordml" xmlns:wpg="http://schemas.microsoft.com/office/word/2010/wordprocessingGroup" xmlns:wpi="http://schemas.microsoft.com/office/word/2010/wordprocessingInk" xmlns:wne="http://schemas.microsoft.com/office/word/2006/wordml" xmlns:wps="http://schemas.microsoft.com/office/word/2010/wordprocessingShape" mc:Ignorable="w14 w15 wp14">
+<w:hdr xmlns:wpc="http://schemas.microsoft.com/office/word/2010/wordprocessingCanvas" xmlns:cx="http://schemas.microsoft.com/office/drawing/2014/chartex" xmlns:cx1="http://schemas.microsoft.com/office/drawing/2015/9/8/chartex" xmlns:cx2="http://schemas.microsoft.com/office/drawing/2015/10/21/chartex" xmlns:cx3="http://schemas.microsoft.com/office/drawing/2016/5/9/chartex" xmlns:cx4="http://schemas.microsoft.com/office/drawing/2016/5/10/chartex" xmlns:cx5="http://schemas.microsoft.com/office/drawing/2016/5/11/chartex" xmlns:cx6="http://schemas.microsoft.com/office/drawing/2016/5/12/chartex" xmlns:cx7="http://schemas.microsoft.com/office/drawing/2016/5/13/chartex" xmlns:cx8="http://schemas.microsoft.com/office/drawing/2016/5/14/chartex" xmlns:mc="http://schemas.openxmlformats.org/markup-compatibility/2006" xmlns:aink="http://schemas.microsoft.com/office/drawing/2016/ink" xmlns:am3d="http://schemas.microsoft.com/office/drawing/2017/model3d" xmlns:o="urn:schemas-microsoft-com:office:office" xmlns:r="http://schemas.openxmlformats.org/officeDocument/2006/relationships" xmlns:m="http://schemas.openxmlformats.org/officeDocument/2006/math" xmlns:v="urn:schemas-microsoft-com:vml" xmlns:wp14="http://schemas.microsoft.com/office/word/2010/wordprocessingDrawing" xmlns:wp="http://schemas.openxmlformats.org/drawingml/2006/wordprocessingDrawing" xmlns:w10="urn:schemas-microsoft-com:office:word" xmlns:w="http://schemas.openxmlformats.org/wordprocessingml/2006/main" xmlns:w14="http://schemas.microsoft.com/office/word/2010/wordml" xmlns:w15="http://schemas.microsoft.com/office/word/2012/wordml" xmlns:w16cid="http://schemas.microsoft.com/office/word/2016/wordml/cid" xmlns:w16se="http://schemas.microsoft.com/office/word/2015/wordml/symex" xmlns:wpg="http://schemas.microsoft.com/office/word/2010/wordprocessingGroup" xmlns:wpi="http://schemas.microsoft.com/office/word/2010/wordprocessingInk" xmlns:wne="http://schemas.microsoft.com/office/word/2006/wordml" xmlns:wps="http://schemas.microsoft.com/office/word/2010/wordprocessingShape" mc:Ignorable="w14 w15 w16se w16cid wp14">
   <w:tbl>
     <w:tblPr>
       <w:tblW w:w="9558" w:type="dxa"/>
@@ -9241,8 +9153,8 @@
 </file>
 
 <file path=word/numbering.xml><?xml version="1.0" encoding="utf-8"?>
-<w:numbering xmlns:wpc="http://schemas.microsoft.com/office/word/2010/wordprocessingCanvas" xmlns:mc="http://schemas.openxmlformats.org/markup-compatibility/2006" xmlns:o="urn:schemas-microsoft-com:office:office" xmlns:r="http://schemas.openxmlformats.org/officeDocument/2006/relationships" xmlns:m="http://schemas.openxmlformats.org/officeDocument/2006/math" xmlns:v="urn:schemas-microsoft-com:vml" xmlns:wp14="http://schemas.microsoft.com/office/word/2010/wordprocessingDrawing" xmlns:wp="http://schemas.openxmlformats.org/drawingml/2006/wordprocessingDrawing" xmlns:w10="urn:schemas-microsoft-com:office:word" xmlns:w="http://schemas.openxmlformats.org/wordprocessingml/2006/main" xmlns:w14="http://schemas.microsoft.com/office/word/2010/wordml" xmlns:w15="http://schemas.microsoft.com/office/word/2012/wordml" xmlns:wpg="http://schemas.microsoft.com/office/word/2010/wordprocessingGroup" xmlns:wpi="http://schemas.microsoft.com/office/word/2010/wordprocessingInk" xmlns:wne="http://schemas.microsoft.com/office/word/2006/wordml" xmlns:wps="http://schemas.microsoft.com/office/word/2010/wordprocessingShape" mc:Ignorable="w14 w15 wp14">
-  <w:abstractNum w:abstractNumId="0">
+<w:numbering xmlns:wpc="http://schemas.microsoft.com/office/word/2010/wordprocessingCanvas" xmlns:cx="http://schemas.microsoft.com/office/drawing/2014/chartex" xmlns:cx1="http://schemas.microsoft.com/office/drawing/2015/9/8/chartex" xmlns:cx2="http://schemas.microsoft.com/office/drawing/2015/10/21/chartex" xmlns:cx3="http://schemas.microsoft.com/office/drawing/2016/5/9/chartex" xmlns:cx4="http://schemas.microsoft.com/office/drawing/2016/5/10/chartex" xmlns:cx5="http://schemas.microsoft.com/office/drawing/2016/5/11/chartex" xmlns:cx6="http://schemas.microsoft.com/office/drawing/2016/5/12/chartex" xmlns:cx7="http://schemas.microsoft.com/office/drawing/2016/5/13/chartex" xmlns:cx8="http://schemas.microsoft.com/office/drawing/2016/5/14/chartex" xmlns:mc="http://schemas.openxmlformats.org/markup-compatibility/2006" xmlns:aink="http://schemas.microsoft.com/office/drawing/2016/ink" xmlns:am3d="http://schemas.microsoft.com/office/drawing/2017/model3d" xmlns:o="urn:schemas-microsoft-com:office:office" xmlns:r="http://schemas.openxmlformats.org/officeDocument/2006/relationships" xmlns:m="http://schemas.openxmlformats.org/officeDocument/2006/math" xmlns:v="urn:schemas-microsoft-com:vml" xmlns:wp14="http://schemas.microsoft.com/office/word/2010/wordprocessingDrawing" xmlns:wp="http://schemas.openxmlformats.org/drawingml/2006/wordprocessingDrawing" xmlns:w10="urn:schemas-microsoft-com:office:word" xmlns:w="http://schemas.openxmlformats.org/wordprocessingml/2006/main" xmlns:w14="http://schemas.microsoft.com/office/word/2010/wordml" xmlns:w15="http://schemas.microsoft.com/office/word/2012/wordml" xmlns:w16cid="http://schemas.microsoft.com/office/word/2016/wordml/cid" xmlns:w16se="http://schemas.microsoft.com/office/word/2015/wordml/symex" xmlns:wpg="http://schemas.microsoft.com/office/word/2010/wordprocessingGroup" xmlns:wpi="http://schemas.microsoft.com/office/word/2010/wordprocessingInk" xmlns:wne="http://schemas.microsoft.com/office/word/2006/wordml" xmlns:wps="http://schemas.microsoft.com/office/word/2010/wordprocessingShape" mc:Ignorable="w14 w15 w16se w16cid wp14">
+  <w:abstractNum w:abstractNumId="0" w15:restartNumberingAfterBreak="0">
     <w:nsid w:val="FFFFFFFB"/>
     <w:multiLevelType w:val="multilevel"/>
     <w:tmpl w:val="FFFFFFFF"/>
@@ -9319,7 +9231,7 @@
       <w:lvlJc w:val="left"/>
     </w:lvl>
   </w:abstractNum>
-  <w:abstractNum w:abstractNumId="1">
+  <w:abstractNum w:abstractNumId="1" w15:restartNumberingAfterBreak="0">
     <w:nsid w:val="FFFFFFFE"/>
     <w:multiLevelType w:val="multilevel"/>
     <w:tmpl w:val="FFFFFFFF"/>
@@ -9369,7 +9281,7 @@
       <w:lvlJc w:val="left"/>
     </w:lvl>
   </w:abstractNum>
-  <w:abstractNum w:abstractNumId="2">
+  <w:abstractNum w:abstractNumId="2" w15:restartNumberingAfterBreak="0">
     <w:nsid w:val="00224753"/>
     <w:multiLevelType w:val="multilevel"/>
     <w:tmpl w:val="04090001"/>
@@ -9429,7 +9341,7 @@
       <w:lvlJc w:val="left"/>
     </w:lvl>
   </w:abstractNum>
-  <w:abstractNum w:abstractNumId="3">
+  <w:abstractNum w:abstractNumId="3" w15:restartNumberingAfterBreak="0">
     <w:nsid w:val="0A117094"/>
     <w:multiLevelType w:val="multilevel"/>
     <w:tmpl w:val="04090001"/>
@@ -9489,7 +9401,7 @@
       <w:lvlJc w:val="left"/>
     </w:lvl>
   </w:abstractNum>
-  <w:abstractNum w:abstractNumId="4">
+  <w:abstractNum w:abstractNumId="4" w15:restartNumberingAfterBreak="0">
     <w:nsid w:val="155E6FCA"/>
     <w:multiLevelType w:val="hybridMultilevel"/>
     <w:tmpl w:val="FC1C833C"/>
@@ -9578,7 +9490,7 @@
       </w:pPr>
     </w:lvl>
   </w:abstractNum>
-  <w:abstractNum w:abstractNumId="5">
+  <w:abstractNum w:abstractNumId="5" w15:restartNumberingAfterBreak="0">
     <w:nsid w:val="17CB6DC4"/>
     <w:multiLevelType w:val="multilevel"/>
     <w:tmpl w:val="04090001"/>
@@ -9638,7 +9550,7 @@
       <w:lvlJc w:val="left"/>
     </w:lvl>
   </w:abstractNum>
-  <w:abstractNum w:abstractNumId="6">
+  <w:abstractNum w:abstractNumId="6" w15:restartNumberingAfterBreak="0">
     <w:nsid w:val="22443AC4"/>
     <w:multiLevelType w:val="multilevel"/>
     <w:tmpl w:val="04090001"/>
@@ -9698,7 +9610,7 @@
       <w:lvlJc w:val="left"/>
     </w:lvl>
   </w:abstractNum>
-  <w:abstractNum w:abstractNumId="7">
+  <w:abstractNum w:abstractNumId="7" w15:restartNumberingAfterBreak="0">
     <w:nsid w:val="2D4B634E"/>
     <w:multiLevelType w:val="multilevel"/>
     <w:tmpl w:val="04090001"/>
@@ -9758,7 +9670,7 @@
       <w:lvlJc w:val="left"/>
     </w:lvl>
   </w:abstractNum>
-  <w:abstractNum w:abstractNumId="8">
+  <w:abstractNum w:abstractNumId="8" w15:restartNumberingAfterBreak="0">
     <w:nsid w:val="31DD2C45"/>
     <w:multiLevelType w:val="multilevel"/>
     <w:tmpl w:val="04090001"/>
@@ -9818,7 +9730,7 @@
       <w:lvlJc w:val="left"/>
     </w:lvl>
   </w:abstractNum>
-  <w:abstractNum w:abstractNumId="9">
+  <w:abstractNum w:abstractNumId="9" w15:restartNumberingAfterBreak="0">
     <w:nsid w:val="32982B51"/>
     <w:multiLevelType w:val="multilevel"/>
     <w:tmpl w:val="04090001"/>
@@ -9878,7 +9790,7 @@
       <w:lvlJc w:val="left"/>
     </w:lvl>
   </w:abstractNum>
-  <w:abstractNum w:abstractNumId="10">
+  <w:abstractNum w:abstractNumId="10" w15:restartNumberingAfterBreak="0">
     <w:nsid w:val="3375481C"/>
     <w:multiLevelType w:val="multilevel"/>
     <w:tmpl w:val="E6747DA6"/>
@@ -9938,7 +9850,7 @@
       <w:lvlJc w:val="left"/>
     </w:lvl>
   </w:abstractNum>
-  <w:abstractNum w:abstractNumId="11">
+  <w:abstractNum w:abstractNumId="11" w15:restartNumberingAfterBreak="0">
     <w:nsid w:val="369D5471"/>
     <w:multiLevelType w:val="multilevel"/>
     <w:tmpl w:val="04090001"/>
@@ -9998,7 +9910,7 @@
       <w:lvlJc w:val="left"/>
     </w:lvl>
   </w:abstractNum>
-  <w:abstractNum w:abstractNumId="12">
+  <w:abstractNum w:abstractNumId="12" w15:restartNumberingAfterBreak="0">
     <w:nsid w:val="42B97F7B"/>
     <w:multiLevelType w:val="multilevel"/>
     <w:tmpl w:val="04090001"/>
@@ -10058,7 +9970,7 @@
       <w:lvlJc w:val="left"/>
     </w:lvl>
   </w:abstractNum>
-  <w:abstractNum w:abstractNumId="13">
+  <w:abstractNum w:abstractNumId="13" w15:restartNumberingAfterBreak="0">
     <w:nsid w:val="49E170D0"/>
     <w:multiLevelType w:val="multilevel"/>
     <w:tmpl w:val="04090001"/>
@@ -10118,7 +10030,7 @@
       <w:lvlJc w:val="left"/>
     </w:lvl>
   </w:abstractNum>
-  <w:abstractNum w:abstractNumId="14">
+  <w:abstractNum w:abstractNumId="14" w15:restartNumberingAfterBreak="0">
     <w:nsid w:val="4F64732B"/>
     <w:multiLevelType w:val="multilevel"/>
     <w:tmpl w:val="04090001"/>
@@ -10178,7 +10090,7 @@
       <w:lvlJc w:val="left"/>
     </w:lvl>
   </w:abstractNum>
-  <w:abstractNum w:abstractNumId="15">
+  <w:abstractNum w:abstractNumId="15" w15:restartNumberingAfterBreak="0">
     <w:nsid w:val="52DF734E"/>
     <w:multiLevelType w:val="multilevel"/>
     <w:tmpl w:val="04090001"/>
@@ -10238,7 +10150,7 @@
       <w:lvlJc w:val="left"/>
     </w:lvl>
   </w:abstractNum>
-  <w:abstractNum w:abstractNumId="16">
+  <w:abstractNum w:abstractNumId="16" w15:restartNumberingAfterBreak="0">
     <w:nsid w:val="6D2F7D46"/>
     <w:multiLevelType w:val="multilevel"/>
     <w:tmpl w:val="04090001"/>
@@ -10298,7 +10210,7 @@
       <w:lvlJc w:val="left"/>
     </w:lvl>
   </w:abstractNum>
-  <w:abstractNum w:abstractNumId="17">
+  <w:abstractNum w:abstractNumId="17" w15:restartNumberingAfterBreak="0">
     <w:nsid w:val="6FD4631F"/>
     <w:multiLevelType w:val="multilevel"/>
     <w:tmpl w:val="C536592C"/>
@@ -10412,7 +10324,7 @@
       </w:pPr>
     </w:lvl>
   </w:abstractNum>
-  <w:abstractNum w:abstractNumId="18">
+  <w:abstractNum w:abstractNumId="18" w15:restartNumberingAfterBreak="0">
     <w:nsid w:val="71F21F2A"/>
     <w:multiLevelType w:val="multilevel"/>
     <w:tmpl w:val="04090001"/>
@@ -10472,7 +10384,7 @@
       <w:lvlJc w:val="left"/>
     </w:lvl>
   </w:abstractNum>
-  <w:abstractNum w:abstractNumId="19">
+  <w:abstractNum w:abstractNumId="19" w15:restartNumberingAfterBreak="0">
     <w:nsid w:val="743601FB"/>
     <w:multiLevelType w:val="multilevel"/>
     <w:tmpl w:val="04090001"/>
@@ -10532,7 +10444,7 @@
       <w:lvlJc w:val="left"/>
     </w:lvl>
   </w:abstractNum>
-  <w:abstractNum w:abstractNumId="20">
+  <w:abstractNum w:abstractNumId="20" w15:restartNumberingAfterBreak="0">
     <w:nsid w:val="756150CA"/>
     <w:multiLevelType w:val="multilevel"/>
     <w:tmpl w:val="04090001"/>
@@ -10592,7 +10504,7 @@
       <w:lvlJc w:val="left"/>
     </w:lvl>
   </w:abstractNum>
-  <w:abstractNum w:abstractNumId="21">
+  <w:abstractNum w:abstractNumId="21" w15:restartNumberingAfterBreak="0">
     <w:nsid w:val="7BE434D7"/>
     <w:multiLevelType w:val="multilevel"/>
     <w:tmpl w:val="04090001"/>
@@ -10652,7 +10564,7 @@
       <w:lvlJc w:val="left"/>
     </w:lvl>
   </w:abstractNum>
-  <w:abstractNum w:abstractNumId="22">
+  <w:abstractNum w:abstractNumId="22" w15:restartNumberingAfterBreak="0">
     <w:nsid w:val="7BEC716C"/>
     <w:multiLevelType w:val="hybridMultilevel"/>
     <w:tmpl w:val="A252C54E"/>
@@ -10850,7 +10762,7 @@
 </file>
 
 <file path=word/styles.xml><?xml version="1.0" encoding="utf-8"?>
-<w:styles xmlns:mc="http://schemas.openxmlformats.org/markup-compatibility/2006" xmlns:r="http://schemas.openxmlformats.org/officeDocument/2006/relationships" xmlns:w="http://schemas.openxmlformats.org/wordprocessingml/2006/main" xmlns:w14="http://schemas.microsoft.com/office/word/2010/wordml" xmlns:w15="http://schemas.microsoft.com/office/word/2012/wordml" mc:Ignorable="w14 w15">
+<w:styles xmlns:mc="http://schemas.openxmlformats.org/markup-compatibility/2006" xmlns:r="http://schemas.openxmlformats.org/officeDocument/2006/relationships" xmlns:w="http://schemas.openxmlformats.org/wordprocessingml/2006/main" xmlns:w14="http://schemas.microsoft.com/office/word/2010/wordml" xmlns:w15="http://schemas.microsoft.com/office/word/2012/wordml" xmlns:w16cid="http://schemas.microsoft.com/office/word/2016/wordml/cid" xmlns:w16se="http://schemas.microsoft.com/office/word/2015/wordml/symex" mc:Ignorable="w14 w15 w16se w16cid">
   <w:docDefaults>
     <w:rPrDefault>
       <w:rPr>
@@ -10860,7 +10772,7 @@
     </w:rPrDefault>
     <w:pPrDefault/>
   </w:docDefaults>
-  <w:latentStyles w:defLockedState="0" w:defUIPriority="0" w:defSemiHidden="0" w:defUnhideWhenUsed="0" w:defQFormat="0" w:count="371">
+  <w:latentStyles w:defLockedState="0" w:defUIPriority="0" w:defSemiHidden="0" w:defUnhideWhenUsed="0" w:defQFormat="0" w:count="377">
     <w:lsdException w:name="Normal" w:qFormat="1"/>
     <w:lsdException w:name="heading 1" w:qFormat="1"/>
     <w:lsdException w:name="heading 2" w:qFormat="1"/>
@@ -10878,7 +10790,13 @@
     <w:lsdException w:name="Subtitle" w:qFormat="1"/>
     <w:lsdException w:name="Strong" w:qFormat="1"/>
     <w:lsdException w:name="Emphasis" w:qFormat="1"/>
+    <w:lsdException w:name="HTML Definition" w:semiHidden="1" w:unhideWhenUsed="1"/>
     <w:lsdException w:name="Normal Table" w:semiHidden="1" w:unhideWhenUsed="1"/>
+    <w:lsdException w:name="annotation subject" w:semiHidden="1" w:unhideWhenUsed="1"/>
+    <w:lsdException w:name="No List" w:semiHidden="1" w:unhideWhenUsed="1"/>
+    <w:lsdException w:name="Outline List 1" w:semiHidden="1" w:unhideWhenUsed="1"/>
+    <w:lsdException w:name="Outline List 2" w:semiHidden="1" w:unhideWhenUsed="1"/>
+    <w:lsdException w:name="Outline List 3" w:semiHidden="1" w:unhideWhenUsed="1"/>
     <w:lsdException w:name="Table Simple 1" w:semiHidden="1" w:unhideWhenUsed="1"/>
     <w:lsdException w:name="Table Simple 2" w:semiHidden="1" w:unhideWhenUsed="1"/>
     <w:lsdException w:name="Table Simple 3" w:semiHidden="1" w:unhideWhenUsed="1"/>
@@ -10915,12 +10833,10 @@
     <w:lsdException w:name="Table 3D effects 3" w:semiHidden="1" w:unhideWhenUsed="1"/>
     <w:lsdException w:name="Table Contemporary" w:semiHidden="1" w:unhideWhenUsed="1"/>
     <w:lsdException w:name="Table Elegant" w:semiHidden="1" w:unhideWhenUsed="1"/>
-    <w:lsdException w:name="Table Professional" w:semiHidden="1" w:unhideWhenUsed="1"/>
     <w:lsdException w:name="Table Subtle 1" w:semiHidden="1" w:unhideWhenUsed="1"/>
     <w:lsdException w:name="Table Subtle 2" w:semiHidden="1" w:unhideWhenUsed="1"/>
-    <w:lsdException w:name="Table Web 1" w:semiHidden="1" w:unhideWhenUsed="1"/>
-    <w:lsdException w:name="Table Web 2" w:semiHidden="1" w:unhideWhenUsed="1"/>
     <w:lsdException w:name="Table Web 3" w:semiHidden="1" w:unhideWhenUsed="1"/>
+    <w:lsdException w:name="Balloon Text" w:semiHidden="1" w:unhideWhenUsed="1"/>
     <w:lsdException w:name="Table Theme" w:semiHidden="1" w:unhideWhenUsed="1"/>
     <w:lsdException w:name="Placeholder Text" w:semiHidden="1" w:uiPriority="99"/>
     <w:lsdException w:name="No Spacing" w:uiPriority="1" w:qFormat="1"/>
@@ -11137,6 +11053,12 @@
     <w:lsdException w:name="List Table 5 Dark Accent 6" w:uiPriority="50"/>
     <w:lsdException w:name="List Table 6 Colorful Accent 6" w:uiPriority="51"/>
     <w:lsdException w:name="List Table 7 Colorful Accent 6" w:uiPriority="52"/>
+    <w:lsdException w:name="Mention" w:semiHidden="1" w:uiPriority="99" w:unhideWhenUsed="1"/>
+    <w:lsdException w:name="Smart Hyperlink" w:semiHidden="1" w:uiPriority="99" w:unhideWhenUsed="1"/>
+    <w:lsdException w:name="Hashtag" w:semiHidden="1" w:uiPriority="99" w:unhideWhenUsed="1"/>
+    <w:lsdException w:name="Unresolved Mention" w:semiHidden="1" w:uiPriority="99" w:unhideWhenUsed="1"/>
+    <w:lsdException w:name="Smart Link" w:semiHidden="1" w:uiPriority="99" w:unhideWhenUsed="1"/>
+    <w:lsdException w:name="Smart Link Error" w:semiHidden="1" w:uiPriority="99" w:unhideWhenUsed="1"/>
   </w:latentStyles>
   <w:style w:type="paragraph" w:default="1" w:styleId="a">
     <w:name w:val="Normal"/>
@@ -11154,7 +11076,7 @@
     <w:name w:val="heading 1"/>
     <w:basedOn w:val="a"/>
     <w:next w:val="a"/>
-    <w:link w:val="1Char"/>
+    <w:link w:val="10"/>
     <w:qFormat/>
     <w:pPr>
       <w:keepNext/>
@@ -11173,7 +11095,7 @@
     <w:name w:val="heading 2"/>
     <w:basedOn w:val="1"/>
     <w:next w:val="a"/>
-    <w:link w:val="2Char"/>
+    <w:link w:val="20"/>
     <w:qFormat/>
     <w:pPr>
       <w:numPr>
@@ -11378,7 +11300,7 @@
       <w:lang w:val="en-AU"/>
     </w:rPr>
   </w:style>
-  <w:style w:type="paragraph" w:styleId="10">
+  <w:style w:type="paragraph" w:styleId="TOC1">
     <w:name w:val="toc 1"/>
     <w:basedOn w:val="a"/>
     <w:next w:val="a"/>
@@ -11392,7 +11314,7 @@
       <w:ind w:right="720"/>
     </w:pPr>
   </w:style>
-  <w:style w:type="paragraph" w:styleId="20">
+  <w:style w:type="paragraph" w:styleId="TOC2">
     <w:name w:val="toc 2"/>
     <w:basedOn w:val="a"/>
     <w:next w:val="a"/>
@@ -11405,7 +11327,7 @@
       <w:ind w:left="432" w:right="720"/>
     </w:pPr>
   </w:style>
-  <w:style w:type="paragraph" w:styleId="30">
+  <w:style w:type="paragraph" w:styleId="TOC3">
     <w:name w:val="toc 3"/>
     <w:basedOn w:val="a"/>
     <w:next w:val="a"/>
@@ -11549,7 +11471,7 @@
       <w:jc w:val="both"/>
     </w:pPr>
   </w:style>
-  <w:style w:type="paragraph" w:styleId="40">
+  <w:style w:type="paragraph" w:styleId="TOC4">
     <w:name w:val="toc 4"/>
     <w:basedOn w:val="a"/>
     <w:next w:val="a"/>
@@ -11559,7 +11481,7 @@
       <w:ind w:left="600"/>
     </w:pPr>
   </w:style>
-  <w:style w:type="paragraph" w:styleId="50">
+  <w:style w:type="paragraph" w:styleId="TOC5">
     <w:name w:val="toc 5"/>
     <w:basedOn w:val="a"/>
     <w:next w:val="a"/>
@@ -11569,7 +11491,7 @@
       <w:ind w:left="800"/>
     </w:pPr>
   </w:style>
-  <w:style w:type="paragraph" w:styleId="60">
+  <w:style w:type="paragraph" w:styleId="TOC6">
     <w:name w:val="toc 6"/>
     <w:basedOn w:val="a"/>
     <w:next w:val="a"/>
@@ -11579,7 +11501,7 @@
       <w:ind w:left="1000"/>
     </w:pPr>
   </w:style>
-  <w:style w:type="paragraph" w:styleId="70">
+  <w:style w:type="paragraph" w:styleId="TOC7">
     <w:name w:val="toc 7"/>
     <w:basedOn w:val="a"/>
     <w:next w:val="a"/>
@@ -11589,7 +11511,7 @@
       <w:ind w:left="1200"/>
     </w:pPr>
   </w:style>
-  <w:style w:type="paragraph" w:styleId="80">
+  <w:style w:type="paragraph" w:styleId="TOC8">
     <w:name w:val="toc 8"/>
     <w:basedOn w:val="a"/>
     <w:next w:val="a"/>
@@ -11599,7 +11521,7 @@
       <w:ind w:left="1400"/>
     </w:pPr>
   </w:style>
-  <w:style w:type="paragraph" w:styleId="90">
+  <w:style w:type="paragraph" w:styleId="TOC9">
     <w:name w:val="toc 9"/>
     <w:basedOn w:val="a"/>
     <w:next w:val="a"/>
@@ -11730,8 +11652,8 @@
       <w:color w:val="808080"/>
     </w:rPr>
   </w:style>
-  <w:style w:type="character" w:customStyle="1" w:styleId="1Char">
-    <w:name w:val="标题 1 Char"/>
+  <w:style w:type="character" w:customStyle="1" w:styleId="10">
+    <w:name w:val="标题 1 字符"/>
     <w:basedOn w:val="a0"/>
     <w:link w:val="1"/>
     <w:rsid w:val="00B01E70"/>
@@ -11742,8 +11664,8 @@
       <w:sz w:val="24"/>
     </w:rPr>
   </w:style>
-  <w:style w:type="character" w:customStyle="1" w:styleId="2Char">
-    <w:name w:val="标题 2 Char"/>
+  <w:style w:type="character" w:customStyle="1" w:styleId="20">
+    <w:name w:val="标题 2 字符"/>
     <w:basedOn w:val="a0"/>
     <w:link w:val="2"/>
     <w:rsid w:val="00B01E70"/>
@@ -11758,7 +11680,6 @@
     <w:basedOn w:val="a1"/>
     <w:rsid w:val="00B90DCB"/>
     <w:tblPr>
-      <w:tblInd w:w="0" w:type="dxa"/>
       <w:tblBorders>
         <w:top w:val="single" w:sz="4" w:space="0" w:color="auto"/>
         <w:left w:val="single" w:sz="4" w:space="0" w:color="auto"/>
@@ -11767,12 +11688,6 @@
         <w:insideH w:val="single" w:sz="4" w:space="0" w:color="auto"/>
         <w:insideV w:val="single" w:sz="4" w:space="0" w:color="auto"/>
       </w:tblBorders>
-      <w:tblCellMar>
-        <w:top w:w="0" w:type="dxa"/>
-        <w:left w:w="108" w:type="dxa"/>
-        <w:bottom w:w="0" w:type="dxa"/>
-        <w:right w:w="108" w:type="dxa"/>
-      </w:tblCellMar>
     </w:tblPr>
   </w:style>
 </w:styles>

</xml_diff>